<commit_message>
Small changes in doc
</commit_message>
<xml_diff>
--- a/NLP_Analysis.docx
+++ b/NLP_Analysis.docx
@@ -1103,7 +1103,13 @@
         <w:rPr>
           <w:lang w:val="es-ES"/>
         </w:rPr>
-        <w:t>El ser humano ha buscó</w:t>
+        <w:t>El ser humano ha busc</w:t>
+      </w:r>
+      <w:r>
+        <w:rPr>
+          <w:lang w:val="es-ES"/>
+        </w:rPr>
+        <w:t>ado</w:t>
       </w:r>
       <w:r>
         <w:rPr>
@@ -1133,19 +1139,13 @@
         <w:rPr>
           <w:lang w:val="es-ES"/>
         </w:rPr>
-        <w:t>permit</w:t>
-      </w:r>
-      <w:r>
-        <w:rPr>
-          <w:lang w:val="es-ES"/>
-        </w:rPr>
-        <w:t>iera</w:t>
-      </w:r>
-      <w:r>
-        <w:rPr>
-          <w:lang w:val="es-ES"/>
-        </w:rPr>
-        <w:t xml:space="preserve">n </w:t>
+        <w:t>permitan</w:t>
+      </w:r>
+      <w:r>
+        <w:rPr>
+          <w:lang w:val="es-ES"/>
+        </w:rPr>
+        <w:t xml:space="preserve"> </w:t>
       </w:r>
       <w:r>
         <w:rPr>
@@ -1169,7 +1169,25 @@
         <w:rPr>
           <w:lang w:val="es-ES"/>
         </w:rPr>
-        <w:t>/procesamiento/entendimiento con el fin de llevar a cabo tareas útiles</w:t>
+        <w:t xml:space="preserve">, </w:t>
+      </w:r>
+      <w:r>
+        <w:rPr>
+          <w:lang w:val="es-ES"/>
+        </w:rPr>
+        <w:t>procesamiento</w:t>
+      </w:r>
+      <w:r>
+        <w:rPr>
+          <w:lang w:val="es-ES"/>
+        </w:rPr>
+        <w:t xml:space="preserve"> y </w:t>
+      </w:r>
+      <w:r>
+        <w:rPr>
+          <w:lang w:val="es-ES"/>
+        </w:rPr>
+        <w:t>entendimiento con el fin de llevar a cabo tareas útiles</w:t>
       </w:r>
       <w:r>
         <w:rPr>
@@ -1193,7 +1211,19 @@
         <w:rPr>
           <w:lang w:val="es-ES"/>
         </w:rPr>
-        <w:t>a invención del teléfono marcó el punto de inicio en el reconocimiento moderno del lenguaje, ya que permitió cambiar el vehículo natural del lenguaje de mecánico a eléctrico.</w:t>
+        <w:t xml:space="preserve">a invención del teléfono marcó el punto de inicio en el reconocimiento moderno del lenguaje, </w:t>
+      </w:r>
+      <w:r>
+        <w:rPr>
+          <w:lang w:val="es-ES"/>
+        </w:rPr>
+        <w:t>en tanto</w:t>
+      </w:r>
+      <w:r>
+        <w:rPr>
+          <w:lang w:val="es-ES"/>
+        </w:rPr>
+        <w:t xml:space="preserve"> permitió cambiar el vehículo natural del lenguaje de mecánico a eléctrico.</w:t>
       </w:r>
       <w:r>
         <w:rPr>
@@ -1240,7 +1270,67 @@
         <w:rPr>
           <w:lang w:val="es-ES"/>
         </w:rPr>
-        <w:t xml:space="preserve">No obstante, los avances necesarios para hacer lo anterior posible se dieron en la década de 1940-1950 cuando se sentaron las primeras nociones de la teoría de información, posteriormente, avances en el hardware necesario para medir y digitalizar señales sonoras y, finalmente, la descripción de señales sonoras en términos de coeficientes de predicción linear (LPC) lo que proporcionó una representación conveniente para este objetivo </w:t>
+        <w:t xml:space="preserve">No obstante, los avances necesarios para hacer </w:t>
+      </w:r>
+      <w:r>
+        <w:rPr>
+          <w:lang w:val="es-ES"/>
+        </w:rPr>
+        <w:t xml:space="preserve">que </w:t>
+      </w:r>
+      <w:r>
+        <w:rPr>
+          <w:lang w:val="es-ES"/>
+        </w:rPr>
+        <w:t xml:space="preserve">lo anterior </w:t>
+      </w:r>
+      <w:r>
+        <w:rPr>
+          <w:lang w:val="es-ES"/>
+        </w:rPr>
+        <w:t xml:space="preserve">fuera </w:t>
+      </w:r>
+      <w:r>
+        <w:rPr>
+          <w:lang w:val="es-ES"/>
+        </w:rPr>
+        <w:t>posible</w:t>
+      </w:r>
+      <w:r>
+        <w:rPr>
+          <w:lang w:val="es-ES"/>
+        </w:rPr>
+        <w:t xml:space="preserve"> </w:t>
+      </w:r>
+      <w:r>
+        <w:rPr>
+          <w:lang w:val="es-ES"/>
+        </w:rPr>
+        <w:t>se dieron en la década de 1940-1950 cuando se sentaron las primeras nociones de la teoría de información</w:t>
+      </w:r>
+      <w:r>
+        <w:rPr>
+          <w:lang w:val="es-ES"/>
+        </w:rPr>
+        <w:t>. Posteriormente, se dieron avances</w:t>
+      </w:r>
+      <w:r>
+        <w:rPr>
+          <w:lang w:val="es-ES"/>
+        </w:rPr>
+        <w:t xml:space="preserve"> el hardware necesario para medir y digitalizar señales sonoras y finalmente, la descripción de señales sonoras en términos de coeficientes de predicción linear (LPC)</w:t>
+      </w:r>
+      <w:r>
+        <w:rPr>
+          <w:lang w:val="es-ES"/>
+        </w:rPr>
+        <w:t>,</w:t>
+      </w:r>
+      <w:r>
+        <w:rPr>
+          <w:lang w:val="es-ES"/>
+        </w:rPr>
+        <w:t xml:space="preserve"> lo que proporcionó una representación conveniente para este objetivo </w:t>
       </w:r>
       <w:r>
         <w:rPr>
@@ -1296,31 +1386,31 @@
         <w:rPr>
           <w:lang w:val="es-ES"/>
         </w:rPr>
-        <w:t xml:space="preserve"> de alto nivel, el Procesamiento del Lenguaje Natural desarrolla aplicaciones que faciliten las interacciones entre computadores y el lenguaje humano partiendo del modelado</w:t>
-      </w:r>
-      <w:r>
-        <w:rPr>
-          <w:lang w:val="es-ES"/>
-        </w:rPr>
-        <w:t xml:space="preserve"> </w:t>
-      </w:r>
-      <w:r>
-        <w:rPr>
-          <w:lang w:val="es-ES"/>
-        </w:rPr>
-        <w:t xml:space="preserve">de </w:t>
-      </w:r>
-      <w:r>
-        <w:rPr>
-          <w:lang w:val="es-ES"/>
-        </w:rPr>
-        <w:t xml:space="preserve">mecanismos cognitivos </w:t>
-      </w:r>
-      <w:r>
-        <w:rPr>
-          <w:lang w:val="es-ES"/>
-        </w:rPr>
-        <w:t>que lo entiendan y lo produzcan.</w:t>
+        <w:t xml:space="preserve"> de alto nivel, el Procesamiento del Lenguaje Natural desarrolla aplicaciones que facilit</w:t>
+      </w:r>
+      <w:r>
+        <w:rPr>
+          <w:lang w:val="es-ES"/>
+        </w:rPr>
+        <w:t>a</w:t>
+      </w:r>
+      <w:r>
+        <w:rPr>
+          <w:lang w:val="es-ES"/>
+        </w:rPr>
+        <w:t>n las interacciones entre computadores y el lenguaje humano</w:t>
+      </w:r>
+      <w:r>
+        <w:rPr>
+          <w:lang w:val="es-ES"/>
+        </w:rPr>
+        <w:t>,</w:t>
+      </w:r>
+      <w:r>
+        <w:rPr>
+          <w:lang w:val="es-ES"/>
+        </w:rPr>
+        <w:t xml:space="preserve"> partiendo del modelado de mecanismos cognitivos que lo entiendan y lo produzcan.</w:t>
       </w:r>
     </w:p>
     <w:p>
@@ -1545,6 +1635,51 @@
       <w:r>
         <w:rPr>
           <w:rFonts w:ascii="Times New Roman" w:eastAsia="Times New Roman" w:hAnsi="Times New Roman" w:cs="Times New Roman"/>
+          <w:color w:val="auto"/>
+          <w:lang w:eastAsia="en-GB"/>
+        </w:rPr>
+        <w:fldChar w:fldCharType="separate"/>
+      </w:r>
+      <w:r>
+        <w:rPr>
+          <w:rFonts w:ascii="Times New Roman" w:eastAsia="Times New Roman" w:hAnsi="Times New Roman" w:cs="Times New Roman"/>
+          <w:noProof/>
+          <w:color w:val="auto"/>
+          <w:lang w:eastAsia="en-GB"/>
+        </w:rPr>
+        <w:fldChar w:fldCharType="begin"/>
+      </w:r>
+      <w:r>
+        <w:rPr>
+          <w:rFonts w:ascii="Times New Roman" w:eastAsia="Times New Roman" w:hAnsi="Times New Roman" w:cs="Times New Roman"/>
+          <w:noProof/>
+          <w:color w:val="auto"/>
+          <w:lang w:eastAsia="en-GB"/>
+        </w:rPr>
+        <w:instrText xml:space="preserve"> </w:instrText>
+      </w:r>
+      <w:r>
+        <w:rPr>
+          <w:rFonts w:ascii="Times New Roman" w:eastAsia="Times New Roman" w:hAnsi="Times New Roman" w:cs="Times New Roman"/>
+          <w:noProof/>
+          <w:color w:val="auto"/>
+          <w:lang w:eastAsia="en-GB"/>
+        </w:rPr>
+        <w:instrText>INCLUDEPICTURE  "https://developer.ibm.com/developer/articles/cc-cognitive-natural-language-processing/images/fig02.png" \* MERGEFORMATINET</w:instrText>
+      </w:r>
+      <w:r>
+        <w:rPr>
+          <w:rFonts w:ascii="Times New Roman" w:eastAsia="Times New Roman" w:hAnsi="Times New Roman" w:cs="Times New Roman"/>
+          <w:noProof/>
+          <w:color w:val="auto"/>
+          <w:lang w:eastAsia="en-GB"/>
+        </w:rPr>
+        <w:instrText xml:space="preserve"> </w:instrText>
+      </w:r>
+      <w:r>
+        <w:rPr>
+          <w:rFonts w:ascii="Times New Roman" w:eastAsia="Times New Roman" w:hAnsi="Times New Roman" w:cs="Times New Roman"/>
+          <w:noProof/>
           <w:color w:val="auto"/>
           <w:lang w:eastAsia="en-GB"/>
         </w:rPr>
@@ -1577,7 +1712,7 @@
             <v:path o:extrusionok="f" gradientshapeok="t" o:connecttype="rect"/>
             <o:lock v:ext="edit" aspectratio="t"/>
           </v:shapetype>
-          <v:shape id="_x0000_i1025" type="#_x0000_t75" alt="" style="width:451.15pt;height:119.5pt;mso-width-percent:0;mso-height-percent:0;mso-width-percent:0;mso-height-percent:0">
+          <v:shape id="_x0000_i1025" type="#_x0000_t75" alt="" style="width:450.75pt;height:119.25pt;mso-width-percent:0;mso-height-percent:0;mso-width-percent:0;mso-height-percent:0">
             <v:imagedata r:id="rId6" r:href="rId7"/>
           </v:shape>
         </w:pict>
@@ -1585,11 +1720,20 @@
       <w:r>
         <w:rPr>
           <w:rFonts w:ascii="Times New Roman" w:eastAsia="Times New Roman" w:hAnsi="Times New Roman" w:cs="Times New Roman"/>
+          <w:noProof/>
           <w:color w:val="auto"/>
           <w:lang w:eastAsia="en-GB"/>
         </w:rPr>
         <w:fldChar w:fldCharType="end"/>
       </w:r>
+      <w:r>
+        <w:rPr>
+          <w:rFonts w:ascii="Times New Roman" w:eastAsia="Times New Roman" w:hAnsi="Times New Roman" w:cs="Times New Roman"/>
+          <w:color w:val="auto"/>
+          <w:lang w:eastAsia="en-GB"/>
+        </w:rPr>
+        <w:fldChar w:fldCharType="end"/>
+      </w:r>
     </w:p>
     <w:p>
       <w:pPr>
@@ -1598,8 +1742,8 @@
           <w:lang w:val="es-ES"/>
         </w:rPr>
       </w:pPr>
-      <w:bookmarkStart w:id="1" w:name="_Toc43498956"/>
-      <w:bookmarkStart w:id="2" w:name="_Ref43499015"/>
+      <w:bookmarkStart w:id="1" w:name="_Ref43499015"/>
+      <w:bookmarkStart w:id="2" w:name="_Toc43498956"/>
       <w:r>
         <w:rPr>
           <w:lang w:val="es-ES"/>
@@ -1628,38 +1772,38 @@
       <w:r>
         <w:fldChar w:fldCharType="end"/>
       </w:r>
+      <w:bookmarkEnd w:id="1"/>
+      <w:r>
+        <w:rPr>
+          <w:lang w:val="es-ES"/>
+        </w:rPr>
+        <w:t xml:space="preserve">. Línea de tiempo </w:t>
+      </w:r>
+      <w:r>
+        <w:rPr>
+          <w:lang w:val="es-ES"/>
+        </w:rPr>
+        <w:t>P</w:t>
+      </w:r>
+      <w:r>
+        <w:rPr>
+          <w:lang w:val="es-ES"/>
+        </w:rPr>
+        <w:t>L</w:t>
+      </w:r>
+      <w:r>
+        <w:rPr>
+          <w:lang w:val="es-ES"/>
+        </w:rPr>
+        <w:t>N</w:t>
+      </w:r>
+      <w:r>
+        <w:rPr>
+          <w:lang w:val="es-ES"/>
+        </w:rPr>
+        <w:t>.</w:t>
+      </w:r>
       <w:bookmarkEnd w:id="2"/>
-      <w:r>
-        <w:rPr>
-          <w:lang w:val="es-ES"/>
-        </w:rPr>
-        <w:t xml:space="preserve">. Línea de tiempo </w:t>
-      </w:r>
-      <w:r>
-        <w:rPr>
-          <w:lang w:val="es-ES"/>
-        </w:rPr>
-        <w:t>P</w:t>
-      </w:r>
-      <w:r>
-        <w:rPr>
-          <w:lang w:val="es-ES"/>
-        </w:rPr>
-        <w:t>L</w:t>
-      </w:r>
-      <w:r>
-        <w:rPr>
-          <w:lang w:val="es-ES"/>
-        </w:rPr>
-        <w:t>N</w:t>
-      </w:r>
-      <w:r>
-        <w:rPr>
-          <w:lang w:val="es-ES"/>
-        </w:rPr>
-        <w:t>.</w:t>
-      </w:r>
-      <w:bookmarkEnd w:id="1"/>
     </w:p>
     <w:p>
       <w:pPr>
@@ -1737,7 +1881,19 @@
         <w:rPr>
           <w:lang w:val="es-ES"/>
         </w:rPr>
-        <w:t xml:space="preserve">Esta ola heredó su nombre dada la extendida aceptación de los postulados de Noam Chomsky acerca de la estructura del lenguaje en los que </w:t>
+        <w:t xml:space="preserve">Esta ola heredó su nombre dada la extendida aceptación de los postulados de Noam Chomsky </w:t>
+      </w:r>
+      <w:r>
+        <w:rPr>
+          <w:lang w:val="es-ES"/>
+        </w:rPr>
+        <w:t xml:space="preserve">referidos a </w:t>
+      </w:r>
+      <w:r>
+        <w:rPr>
+          <w:lang w:val="es-ES"/>
+        </w:rPr>
+        <w:t xml:space="preserve">la estructura del lenguaje en los que </w:t>
       </w:r>
       <w:r>
         <w:rPr>
@@ -1755,7 +1911,19 @@
         <w:rPr>
           <w:lang w:val="es-ES"/>
         </w:rPr>
-        <w:t xml:space="preserve"> Además, de las propuestas racionalistas en las que se incorporaron </w:t>
+        <w:t xml:space="preserve"> </w:t>
+      </w:r>
+      <w:r>
+        <w:rPr>
+          <w:lang w:val="es-ES"/>
+        </w:rPr>
+        <w:t>Adicionalmente</w:t>
+      </w:r>
+      <w:r>
+        <w:rPr>
+          <w:lang w:val="es-ES"/>
+        </w:rPr>
+        <w:t xml:space="preserve">, de las propuestas racionalistas en las que se incorporaron </w:t>
       </w:r>
       <w:r>
         <w:rPr>
@@ -1767,46 +1935,56 @@
         <w:rPr>
           <w:lang w:val="es-ES"/>
         </w:rPr>
-        <w:t xml:space="preserve">mecanismos de razonamiento basados en </w:t>
-      </w:r>
-      <w:proofErr w:type="gramStart"/>
-      <w:r>
-        <w:rPr>
-          <w:lang w:val="es-ES"/>
-        </w:rPr>
-        <w:t>reglas</w:t>
+        <w:t>mecanismos de razonamiento basados en reglas.</w:t>
+      </w:r>
+    </w:p>
+    <w:p>
+      <w:pPr>
+        <w:rPr>
+          <w:lang w:val="es-ES"/>
+        </w:rPr>
+      </w:pPr>
+      <w:r>
+        <w:rPr>
+          <w:lang w:val="es-ES"/>
+        </w:rPr>
+        <w:t>Sin embargo, esta ola inició en</w:t>
+      </w:r>
+      <w:r>
+        <w:rPr>
+          <w:lang w:val="es-ES"/>
+        </w:rPr>
+        <w:t xml:space="preserve"> la década de 1950</w:t>
+      </w:r>
+      <w:r>
+        <w:rPr>
+          <w:lang w:val="es-ES"/>
+        </w:rPr>
+        <w:t xml:space="preserve">, cuando </w:t>
+      </w:r>
+      <w:r>
+        <w:rPr>
+          <w:lang w:val="es-ES"/>
+        </w:rPr>
+        <w:t xml:space="preserve">Alan Turing propuso </w:t>
+      </w:r>
+      <w:r>
+        <w:rPr>
+          <w:lang w:val="es-ES"/>
+        </w:rPr>
+        <w:t>un</w:t>
+      </w:r>
+      <w:r>
+        <w:rPr>
+          <w:lang w:val="es-ES"/>
+        </w:rPr>
+        <w:t>a prueba que permitiera</w:t>
       </w:r>
       <w:r>
         <w:rPr>
           <w:lang w:val="es-ES"/>
         </w:rPr>
         <w:t xml:space="preserve"> </w:t>
-      </w:r>
-      <w:r>
-        <w:rPr>
-          <w:lang w:val="es-ES"/>
-        </w:rPr>
-        <w:t>.</w:t>
-      </w:r>
-      <w:proofErr w:type="gramEnd"/>
-    </w:p>
-    <w:p>
-      <w:pPr>
-        <w:rPr>
-          <w:lang w:val="es-ES"/>
-        </w:rPr>
-      </w:pPr>
-      <w:r>
-        <w:rPr>
-          <w:lang w:val="es-ES"/>
-        </w:rPr>
-        <w:t xml:space="preserve">Al inicio de la década de 1950 Alan Turing propuso </w:t>
-      </w:r>
-      <w:r>
-        <w:rPr>
-          <w:lang w:val="es-ES"/>
-        </w:rPr>
-        <w:t xml:space="preserve">un método para </w:t>
       </w:r>
       <w:r>
         <w:rPr>
@@ -1937,55 +2115,49 @@
         <w:rPr>
           <w:lang w:val="es-ES"/>
         </w:rPr>
-        <w:t xml:space="preserve"> dio sus primeros pasos</w:t>
-      </w:r>
-      <w:r>
-        <w:rPr>
-          <w:lang w:val="es-ES"/>
-        </w:rPr>
-        <w:t xml:space="preserve">. Los primeros acercamientos se basaban en “sistemas expertos”, los cuales se venían desarrollando desde 1970. Estos sistemas emulaban la habilidad de toma de decisiones humana haciendo uso de un </w:t>
-      </w:r>
-      <w:r>
-        <w:rPr>
-          <w:lang w:val="es-ES"/>
-        </w:rPr>
-        <w:t>conjunto de reglas lógicas complejas abstraídas de representaciones</w:t>
-      </w:r>
-      <w:r>
-        <w:rPr>
-          <w:lang w:val="es-ES"/>
-        </w:rPr>
-        <w:t xml:space="preserve"> del conocimiento. Con el uso de esta herramienta </w:t>
-      </w:r>
-      <w:r>
-        <w:rPr>
-          <w:lang w:val="es-ES"/>
-        </w:rPr>
-        <w:t xml:space="preserve">se desarrollaron sistemas </w:t>
-      </w:r>
-      <w:r>
-        <w:rPr>
-          <w:lang w:val="es-ES"/>
-        </w:rPr>
-        <w:t>expertos para</w:t>
-      </w:r>
-      <w:r>
-        <w:rPr>
-          <w:lang w:val="es-ES"/>
-        </w:rPr>
         <w:t xml:space="preserve"> </w:t>
       </w:r>
       <w:r>
         <w:rPr>
           <w:lang w:val="es-ES"/>
         </w:rPr>
-        <w:t xml:space="preserve">el </w:t>
-      </w:r>
-      <w:r>
-        <w:rPr>
-          <w:lang w:val="es-ES"/>
-        </w:rPr>
-        <w:t xml:space="preserve">Procesamiento del Lenguaje Natural como </w:t>
+        <w:t xml:space="preserve">como se conoce hoy </w:t>
+      </w:r>
+      <w:r>
+        <w:rPr>
+          <w:lang w:val="es-ES"/>
+        </w:rPr>
+        <w:t>dio sus primeros pasos</w:t>
+      </w:r>
+      <w:r>
+        <w:rPr>
+          <w:lang w:val="es-ES"/>
+        </w:rPr>
+        <w:t xml:space="preserve">. </w:t>
+      </w:r>
+      <w:r>
+        <w:rPr>
+          <w:lang w:val="es-ES"/>
+        </w:rPr>
+        <w:t xml:space="preserve">Fueron unos </w:t>
+      </w:r>
+      <w:r>
+        <w:rPr>
+          <w:lang w:val="es-ES"/>
+        </w:rPr>
+        <w:t xml:space="preserve">acercamientos </w:t>
+      </w:r>
+      <w:r>
+        <w:rPr>
+          <w:lang w:val="es-ES"/>
+        </w:rPr>
+        <w:t xml:space="preserve">iniciales que </w:t>
+      </w:r>
+      <w:r>
+        <w:rPr>
+          <w:lang w:val="es-ES"/>
+        </w:rPr>
+        <w:t xml:space="preserve">se basaban en “sistemas expertos”, los cuales se venían desarrollando desde 1970. Estos sistemas emulaban la habilidad de toma de decisiones humana haciendo uso de un conjunto de reglas lógicas complejas abstraídas de representaciones del conocimiento. Con el uso de esta herramienta se desarrollaron sistemas expertos para el Procesamiento del Lenguaje Natural como </w:t>
       </w:r>
       <w:r>
         <w:rPr>
@@ -2038,7 +2210,14 @@
         <w:rPr>
           <w:lang w:val="es-ES"/>
         </w:rPr>
-        <w:t>A finales de la década de 1980</w:t>
+        <w:lastRenderedPageBreak/>
+        <w:t>Posteriormente, a</w:t>
+      </w:r>
+      <w:r>
+        <w:rPr>
+          <w:lang w:val="es-ES"/>
+        </w:rPr>
+        <w:t xml:space="preserve"> finales de la década de 1980</w:t>
       </w:r>
       <w:r>
         <w:rPr>
@@ -2172,9 +2351,6 @@
         <w:fldChar w:fldCharType="begin" w:fldLock="1"/>
       </w:r>
       <w:r>
-        <w:rPr>
-          <w:lang w:val="es-ES"/>
-        </w:rPr>
         <w:instrText xml:space="preserve">ADDIN Mendeley Bibliography CSL_BIBLIOGRAPHY </w:instrText>
       </w:r>
       <w:r>
@@ -3046,6 +3222,7 @@
   <w:style w:type="character" w:default="1" w:styleId="DefaultParagraphFont">
     <w:name w:val="Default Paragraph Font"/>
     <w:uiPriority w:val="1"/>
+    <w:semiHidden/>
     <w:unhideWhenUsed/>
   </w:style>
   <w:style w:type="table" w:default="1" w:styleId="TableNormal">

</xml_diff>

<commit_message>
Move to Latex :v
</commit_message>
<xml_diff>
--- a/NLP_Analysis.docx
+++ b/NLP_Analysis.docx
@@ -241,6 +241,7 @@
               <w:b w:val="false"/>
               <w:szCs w:val="24"/>
               <w:bCs w:val="false"/>
+              <w:vanish w:val="false"/>
               <w:rFonts w:ascii="Century Gothic" w:hAnsi="Century Gothic"/>
             </w:rPr>
             <w:instrText> TOC \z \o "1-3" \u \h</w:instrText>
@@ -253,6 +254,7 @@
               <w:b w:val="false"/>
               <w:szCs w:val="24"/>
               <w:bCs w:val="false"/>
+              <w:vanish w:val="false"/>
               <w:rFonts w:ascii="Century Gothic" w:hAnsi="Century Gothic"/>
             </w:rPr>
             <w:fldChar w:fldCharType="separate"/>
@@ -265,6 +267,7 @@
                 <w:rFonts w:ascii="Century Gothic" w:hAnsi="Century Gothic"/>
                 <w:b w:val="false"/>
                 <w:bCs w:val="false"/>
+                <w:vanish w:val="false"/>
                 <w:sz w:val="24"/>
                 <w:szCs w:val="24"/>
                 <w:lang w:val="es-ES"/>
@@ -362,6 +365,7 @@
                 <w:rFonts w:ascii="Century Gothic" w:hAnsi="Century Gothic"/>
                 <w:b w:val="false"/>
                 <w:bCs w:val="false"/>
+                <w:vanish w:val="false"/>
                 <w:sz w:val="24"/>
                 <w:szCs w:val="24"/>
                 <w:lang w:val="es-ES"/>
@@ -459,6 +463,7 @@
                 <w:rFonts w:ascii="Century Gothic" w:hAnsi="Century Gothic"/>
                 <w:b w:val="false"/>
                 <w:bCs w:val="false"/>
+                <w:vanish w:val="false"/>
                 <w:sz w:val="24"/>
                 <w:szCs w:val="24"/>
                 <w:lang w:val="es-ES"/>
@@ -556,6 +561,7 @@
                 <w:rFonts w:ascii="Century Gothic" w:hAnsi="Century Gothic"/>
                 <w:b w:val="false"/>
                 <w:bCs w:val="false"/>
+                <w:vanish w:val="false"/>
                 <w:sz w:val="24"/>
                 <w:szCs w:val="24"/>
                 <w:lang w:val="es-ES"/>
@@ -652,6 +658,7 @@
                 <w:rFonts w:ascii="Century Gothic" w:hAnsi="Century Gothic"/>
                 <w:b w:val="false"/>
                 <w:bCs w:val="false"/>
+                <w:vanish w:val="false"/>
                 <w:sz w:val="24"/>
                 <w:szCs w:val="24"/>
                 <w:lang w:val="es-ES"/>
@@ -893,7 +900,14 @@
         <w:rPr>
           <w:lang w:val="es-ES"/>
         </w:rPr>
-        <w:t>[1]</w:t>
+        <w:t>[</w:t>
+      </w:r>
+      <w:bookmarkStart w:id="2" w:name="Bookmark1"/>
+      <w:r>
+        <w:rPr>
+          <w:lang w:val="es-ES"/>
+        </w:rPr>
+        <w:t>1]</w:t>
       </w:r>
       <w:r>
         <w:rPr>
@@ -905,6 +919,7 @@
         <w:fldChar w:fldCharType="end"/>
       </w:r>
       <w:bookmarkEnd w:id="1"/>
+      <w:bookmarkEnd w:id="2"/>
       <w:r>
         <w:rPr>
           <w:lang w:val="es-ES"/>
@@ -964,12 +979,19 @@
         <w:rPr/>
         <w:fldChar w:fldCharType="separate"/>
       </w:r>
-      <w:bookmarkStart w:id="2" w:name="Bookmark1"/>
-      <w:r>
-        <w:rPr>
-          <w:lang w:val="es-ES"/>
-        </w:rPr>
-        <w:t>[2]</w:t>
+      <w:bookmarkStart w:id="3" w:name="Bookmark2"/>
+      <w:r>
+        <w:rPr>
+          <w:lang w:val="es-ES"/>
+        </w:rPr>
+        <w:t>[</w:t>
+      </w:r>
+      <w:bookmarkStart w:id="4" w:name="Bookmark11"/>
+      <w:r>
+        <w:rPr>
+          <w:lang w:val="es-ES"/>
+        </w:rPr>
+        <w:t>2]</w:t>
       </w:r>
       <w:r>
         <w:rPr>
@@ -980,7 +1002,8 @@
         <w:rPr/>
         <w:fldChar w:fldCharType="end"/>
       </w:r>
-      <w:bookmarkEnd w:id="2"/>
+      <w:bookmarkEnd w:id="3"/>
+      <w:bookmarkEnd w:id="4"/>
       <w:r>
         <w:rPr>
           <w:lang w:val="es-ES"/>
@@ -1056,9 +1079,7 @@
         <w:t xml:space="preserve">La </w:t>
       </w:r>
       <w:r>
-        <w:rPr>
-          <w:lang w:val="es-ES"/>
-        </w:rPr>
+        <w:rPr/>
         <w:fldChar w:fldCharType="begin"/>
       </w:r>
       <w:r>
@@ -1106,71 +1127,43 @@
       </w:pPr>
       <w:r>
         <w:rPr/>
-        <mc:AlternateContent>
-          <mc:Choice Requires="wps">
-            <w:drawing>
-              <wp:inline distT="0" distB="0" distL="0" distR="0">
-                <wp:extent cx="5725160" cy="1515110"/>
-                <wp:effectExtent l="0" t="0" r="0" b="0"/>
-                <wp:docPr id="1" name=""/>
-                <a:graphic xmlns:a="http://schemas.openxmlformats.org/drawingml/2006/main">
-                  <a:graphicData uri="http://schemas.openxmlformats.org/drawingml/2006/picture">
-                    <pic:pic xmlns:pic="http://schemas.openxmlformats.org/drawingml/2006/picture">
-                      <pic:nvPicPr>
-                        <pic:cNvPr id="0" name="" descr=""/>
-                        <pic:cNvPicPr/>
-                      </pic:nvPicPr>
-                      <pic:blipFill>
-                        <a:blip r:embed="rId2"/>
-                        <a:stretch/>
-                      </pic:blipFill>
-                      <pic:spPr>
-                        <a:xfrm>
-                          <a:off x="0" y="0"/>
-                          <a:ext cx="5724360" cy="1514520"/>
-                        </a:xfrm>
-                        <a:prstGeom prst="rect">
-                          <a:avLst/>
-                        </a:prstGeom>
-                        <a:ln>
-                          <a:noFill/>
-                        </a:ln>
-                      </pic:spPr>
-                    </pic:pic>
-                  </a:graphicData>
-                </a:graphic>
-              </wp:inline>
-            </w:drawing>
-          </mc:Choice>
-          <mc:Fallback>
-            <w:pict>
-              <v:shapetype id="shapetype_75" coordsize="21600,21600" o:spt="75" o:preferrelative="t" path="m@4@5l@4@11@9@11@9@5xe" filled="f" stroked="f">
-                <v:stroke joinstyle="miter"/>
-                <v:formulas>
-                  <v:f eqn="if lineDrawn pixelLineWidth 0"/>
-                  <v:f eqn="sum @0 1 0"/>
-                  <v:f eqn="sum 0 0 @1"/>
-                  <v:f eqn="prod @2 1 2"/>
-                  <v:f eqn="prod @3 21600 pixelWidth"/>
-                  <v:f eqn="prod @3 21600 pixelHeight"/>
-                  <v:f eqn="sum @0 0 1"/>
-                  <v:f eqn="prod @6 1 2"/>
-                  <v:f eqn="prod @7 21600 pixelWidth"/>
-                  <v:f eqn="sum @8 21600 0"/>
-                  <v:f eqn="prod @7 21600 pixelHeight"/>
-                  <v:f eqn="sum @10 21600 0"/>
-                </v:formulas>
-                <v:path o:extrusionok="f" gradientshapeok="t" o:connecttype="rect"/>
-                <o:lock v:ext="edit" aspectratio="t"/>
-              </v:shapetype>
-              <v:shape id="shape_0" stroked="f" style="position:absolute;margin-left:0pt;margin-top:-119.3pt;width:450.7pt;height:119.2pt;mso-position-vertical:top" type="shapetype_75">
-                <v:imagedata r:id="rId2" o:detectmouseclick="t"/>
-                <w10:wrap type="none"/>
-                <v:stroke color="#3465a4" joinstyle="round" endcap="flat"/>
-              </v:shape>
-            </w:pict>
-          </mc:Fallback>
-        </mc:AlternateContent>
+        <w:drawing>
+          <wp:inline distT="0" distB="0" distL="0" distR="0">
+            <wp:extent cx="5725160" cy="1515110"/>
+            <wp:effectExtent l="0" t="0" r="0" b="0"/>
+            <wp:docPr id="1" name="Image1" descr=""/>
+            <wp:cNvGraphicFramePr>
+              <a:graphicFrameLocks xmlns:a="http://schemas.openxmlformats.org/drawingml/2006/main" noChangeAspect="1"/>
+            </wp:cNvGraphicFramePr>
+            <a:graphic xmlns:a="http://schemas.openxmlformats.org/drawingml/2006/main">
+              <a:graphicData uri="http://schemas.openxmlformats.org/drawingml/2006/picture">
+                <pic:pic xmlns:pic="http://schemas.openxmlformats.org/drawingml/2006/picture">
+                  <pic:nvPicPr>
+                    <pic:cNvPr id="1" name="Image1" descr=""/>
+                    <pic:cNvPicPr>
+                      <a:picLocks noChangeAspect="1" noChangeArrowheads="1"/>
+                    </pic:cNvPicPr>
+                  </pic:nvPicPr>
+                  <pic:blipFill>
+                    <a:blip r:embed="rId2"/>
+                    <a:stretch>
+                      <a:fillRect/>
+                    </a:stretch>
+                  </pic:blipFill>
+                  <pic:spPr bwMode="auto">
+                    <a:xfrm>
+                      <a:off x="0" y="0"/>
+                      <a:ext cx="5725160" cy="1515110"/>
+                    </a:xfrm>
+                    <a:prstGeom prst="rect">
+                      <a:avLst/>
+                    </a:prstGeom>
+                  </pic:spPr>
+                </pic:pic>
+              </a:graphicData>
+            </a:graphic>
+          </wp:inline>
+        </w:drawing>
       </w:r>
     </w:p>
     <w:p>
@@ -1180,8 +1173,8 @@
           <w:lang w:val="es-ES"/>
         </w:rPr>
       </w:pPr>
-      <w:bookmarkStart w:id="3" w:name="_Toc43498956"/>
-      <w:bookmarkStart w:id="4" w:name="_Ref43499015"/>
+      <w:bookmarkStart w:id="5" w:name="_Toc43498956"/>
+      <w:bookmarkStart w:id="6" w:name="_Ref43499015"/>
       <w:r>
         <w:rPr>
           <w:lang w:val="es-ES"/>
@@ -1208,14 +1201,14 @@
         <w:rPr/>
         <w:fldChar w:fldCharType="end"/>
       </w:r>
-      <w:bookmarkEnd w:id="4"/>
+      <w:bookmarkEnd w:id="6"/>
       <w:r>
         <w:rPr>
           <w:lang w:val="es-ES"/>
         </w:rPr>
         <w:t>. Línea de tiempo PLN.</w:t>
       </w:r>
-      <w:bookmarkEnd w:id="3"/>
+      <w:bookmarkEnd w:id="5"/>
     </w:p>
     <w:p>
       <w:pPr>
@@ -1241,7 +1234,7 @@
         <w:rPr/>
         <w:fldChar w:fldCharType="separate"/>
       </w:r>
-      <w:bookmarkStart w:id="5" w:name="Bookmark2"/>
+      <w:bookmarkStart w:id="7" w:name="Bookmark3"/>
       <w:r>
         <w:rPr>
           <w:lang w:val="es-ES"/>
@@ -1252,7 +1245,15 @@
           <w:i w:val="false"/>
           <w:lang w:val="es-ES"/>
         </w:rPr>
-        <w:t>[3]</w:t>
+        <w:t>[</w:t>
+      </w:r>
+      <w:bookmarkStart w:id="8" w:name="Bookmark21"/>
+      <w:r>
+        <w:rPr>
+          <w:i w:val="false"/>
+          <w:lang w:val="es-ES"/>
+        </w:rPr>
+        <w:t>3]</w:t>
       </w:r>
       <w:r>
         <w:rPr>
@@ -1263,7 +1264,8 @@
         <w:rPr/>
         <w:fldChar w:fldCharType="end"/>
       </w:r>
-      <w:bookmarkEnd w:id="5"/>
+      <w:bookmarkEnd w:id="7"/>
+      <w:bookmarkEnd w:id="8"/>
     </w:p>
     <w:p>
       <w:pPr>
@@ -1276,14 +1278,14 @@
           <w:lang w:val="es-ES"/>
         </w:rPr>
       </w:pPr>
-      <w:bookmarkStart w:id="6" w:name="_Toc43495481"/>
+      <w:bookmarkStart w:id="9" w:name="_Toc43495481"/>
       <w:r>
         <w:rPr>
           <w:lang w:val="es-ES"/>
         </w:rPr>
         <w:t>Racionalismo</w:t>
       </w:r>
-      <w:bookmarkEnd w:id="6"/>
+      <w:bookmarkEnd w:id="9"/>
     </w:p>
     <w:p>
       <w:pPr>
@@ -1411,97 +1413,7 @@
           <w:color w:val="000000" w:themeColor="text1"/>
           <w:lang w:val="es-ES"/>
         </w:rPr>
-        <w:t xml:space="preserve">la decada de los 60 en el MIT por Joseph Weizenbaum en un intento por superar la prueba de Turing mencionada anteriormente.  </w:t>
-      </w:r>
-      <w:r>
-        <w:rPr>
-          <w:i w:val="false"/>
-          <w:iCs w:val="false"/>
-          <w:color w:val="000000" w:themeColor="text1"/>
-          <w:lang w:val="es-ES"/>
-        </w:rPr>
-        <w:t xml:space="preserve">A un nivel muy general, ELIZA funciona mediante la identificación de palabras claves </w:t>
-      </w:r>
-      <w:r>
-        <w:rPr>
-          <w:i w:val="false"/>
-          <w:iCs w:val="false"/>
-          <w:color w:val="000000" w:themeColor="text1"/>
-          <w:lang w:val="es-ES"/>
-        </w:rPr>
-        <w:t xml:space="preserve">definidas previamente </w:t>
-      </w:r>
-      <w:r>
-        <w:rPr>
-          <w:i w:val="false"/>
-          <w:iCs w:val="false"/>
-          <w:color w:val="000000" w:themeColor="text1"/>
-          <w:lang w:val="es-ES"/>
-        </w:rPr>
-        <w:t xml:space="preserve">en un oración, dichas palabras claves tienen asociadas reglas que descomponen la oración en </w:t>
-      </w:r>
-      <w:r>
-        <w:rPr>
-          <w:i w:val="false"/>
-          <w:iCs w:val="false"/>
-          <w:color w:val="000000" w:themeColor="text1"/>
-          <w:lang w:val="es-ES"/>
-        </w:rPr>
-        <w:t>partes mas  pequeñas y</w:t>
-      </w:r>
-      <w:r>
-        <w:rPr>
-          <w:i w:val="false"/>
-          <w:iCs w:val="false"/>
-          <w:color w:val="000000" w:themeColor="text1"/>
-          <w:lang w:val="es-ES"/>
-        </w:rPr>
-        <w:t xml:space="preserve"> a su vez, estas reglas tienen asociadas otras reglas para,</w:t>
-      </w:r>
-      <w:r>
-        <w:rPr>
-          <w:i w:val="false"/>
-          <w:iCs w:val="false"/>
-          <w:color w:val="000000" w:themeColor="text1"/>
-          <w:lang w:val="es-ES"/>
-        </w:rPr>
-        <w:t xml:space="preserve"> a partir de estas partes, crea</w:t>
-      </w:r>
-      <w:r>
-        <w:rPr>
-          <w:i w:val="false"/>
-          <w:iCs w:val="false"/>
-          <w:color w:val="000000" w:themeColor="text1"/>
-          <w:lang w:val="es-ES"/>
-        </w:rPr>
-        <w:t>r</w:t>
-      </w:r>
-      <w:r>
-        <w:rPr>
-          <w:i w:val="false"/>
-          <w:iCs w:val="false"/>
-          <w:color w:val="000000" w:themeColor="text1"/>
-          <w:lang w:val="es-ES"/>
-        </w:rPr>
-        <w:t xml:space="preserve"> una nueva oración p</w:t>
-      </w:r>
-      <w:r>
-        <w:rPr>
-          <w:i w:val="false"/>
-          <w:iCs w:val="false"/>
-          <w:color w:val="000000" w:themeColor="text1"/>
-          <w:lang w:val="es-ES"/>
-        </w:rPr>
-        <w:t>ara enviar</w:t>
-      </w:r>
-      <w:r>
-        <w:rPr>
-          <w:i w:val="false"/>
-          <w:iCs w:val="false"/>
-          <w:color w:val="000000" w:themeColor="text1"/>
-          <w:lang w:val="es-ES"/>
-        </w:rPr>
-        <w:t xml:space="preserve"> como respuesta. Por lo tanto el tipo de respuestas obtenidas al interactuar con ELIZA depende tanto de las palabras clave definidas, como por las reglas asociadas a cada palabra clave, a este conjunto de reglas se les denomina script. El script original creado por Weizenbaum, llamado DOCTOR, simulaba un psicologo aplicando metodologías similares a Carl Rogers. En la figura ?? se muestra el diagrama de flujo asociado con el funcionamiento de ELIZA.</w:t>
+        <w:t>la decada de los 60 en el MIT por Joseph Weizenbaum en un intento por superar la prueba de Turing mencionada anteriormente.  A un nivel muy general, ELIZA funciona mediante la identificación de palabras claves definidas previamente en un oración, dichas palabras claves tienen asociadas reglas que descomponen la oración en partes mas  pequeñas y a su vez, estas reglas tienen asociadas otras reglas para, a partir de estas partes, crear una nueva oración para enviar como respuesta. Por lo tanto el tipo de respuestas obtenidas al interactuar con ELIZA depende tanto de las palabras clave definidas, como por las reglas asociadas a cada palabra clave, a este conjunto de reglas se les denomina script. El script original creado por Weizenbaum, llamado DOCTOR, simulaba un psicologo aplicando metodologías similares a Carl Rogers. En la figura ?? se muestra el diagrama de flujo asociado con el funcionamiento de ELIZA.</w:t>
       </w:r>
     </w:p>
     <w:p>
@@ -1511,7 +1423,7 @@
       </w:pPr>
       <w:r>
         <w:drawing>
-          <wp:anchor behindDoc="0" distT="0" distB="0" distL="0" distR="0" simplePos="0" locked="0" layoutInCell="1" allowOverlap="1" relativeHeight="3">
+          <wp:anchor behindDoc="0" distT="0" distB="0" distL="0" distR="0" simplePos="0" locked="0" layoutInCell="1" allowOverlap="1" relativeHeight="2">
             <wp:simplePos x="0" y="0"/>
             <wp:positionH relativeFrom="column">
               <wp:align>center</wp:align>
@@ -1522,7 +1434,7 @@
             <wp:extent cx="4711065" cy="3582670"/>
             <wp:effectExtent l="0" t="0" r="0" b="0"/>
             <wp:wrapTopAndBottom/>
-            <wp:docPr id="2" name="Image1" descr=""/>
+            <wp:docPr id="2" name="Image2" descr=""/>
             <wp:cNvGraphicFramePr>
               <a:graphicFrameLocks xmlns:a="http://schemas.openxmlformats.org/drawingml/2006/main" noChangeAspect="1"/>
             </wp:cNvGraphicFramePr>
@@ -1530,7 +1442,7 @@
               <a:graphicData uri="http://schemas.openxmlformats.org/drawingml/2006/picture">
                 <pic:pic xmlns:pic="http://schemas.openxmlformats.org/drawingml/2006/picture">
                   <pic:nvPicPr>
-                    <pic:cNvPr id="2" name="Image1" descr=""/>
+                    <pic:cNvPr id="2" name="Image2" descr=""/>
                     <pic:cNvPicPr>
                       <a:picLocks noChangeAspect="1" noChangeArrowheads="1"/>
                     </pic:cNvPicPr>
@@ -1561,47 +1473,26 @@
           <w:lang w:val="es-ES"/>
         </w:rPr>
         <w:tab/>
+      </w:r>
+      <w:r>
+        <w:rPr>
+          <w:lang w:val="es-ES"/>
+        </w:rPr>
         <w:tab/>
-      </w:r>
-      <w:r>
-        <w:rPr>
-          <w:lang w:val="es-ES"/>
-        </w:rPr>
-        <w:t>Figura ??. Diagrama de flujo de ELIZA. Tomado de [</w:t>
-      </w:r>
-      <w:r>
-        <w:rPr>
-          <w:lang w:val="es-ES"/>
-        </w:rPr>
-        <w:t>4</w:t>
-      </w:r>
-      <w:r>
-        <w:rPr>
-          <w:lang w:val="es-ES"/>
-        </w:rPr>
-        <w:t>]</w:t>
-      </w:r>
-    </w:p>
-    <w:p>
-      <w:pPr>
-        <w:pStyle w:val="Normal"/>
-        <w:rPr>
-          <w:lang w:val="es-ES"/>
-        </w:rPr>
-      </w:pPr>
-      <w:r>
-        <w:rPr/>
-      </w:r>
-    </w:p>
-    <w:p>
-      <w:pPr>
-        <w:pStyle w:val="Normal"/>
-        <w:rPr>
-          <w:lang w:val="es-ES"/>
-        </w:rPr>
-      </w:pPr>
-      <w:r>
-        <w:rPr/>
+        <w:t>Figura ??. Diagrama de flujo de ELIZA. Tomado de [4]</w:t>
+      </w:r>
+    </w:p>
+    <w:p>
+      <w:pPr>
+        <w:pStyle w:val="Normal"/>
+        <w:rPr>
+          <w:lang w:val="es-ES"/>
+        </w:rPr>
+      </w:pPr>
+      <w:r>
+        <w:rPr>
+          <w:lang w:val="es-ES"/>
+        </w:rPr>
       </w:r>
     </w:p>
     <w:p>
@@ -1653,41 +1544,109 @@
           <w:lang w:val="es-ES"/>
         </w:rPr>
       </w:pPr>
-      <w:bookmarkStart w:id="7" w:name="_Toc43495482"/>
+      <w:bookmarkStart w:id="10" w:name="_Toc43495482"/>
       <w:r>
         <w:rPr>
           <w:lang w:val="es-ES"/>
         </w:rPr>
         <w:t>Aprendizaje de Máquinas</w:t>
       </w:r>
-      <w:bookmarkEnd w:id="7"/>
-    </w:p>
-    <w:p>
-      <w:pPr>
-        <w:pStyle w:val="Normal"/>
-        <w:rPr>
-          <w:lang w:val="es-ES"/>
-        </w:rPr>
-      </w:pPr>
-      <w:r>
-        <w:rPr>
-          <w:lang w:val="es-ES"/>
-        </w:rPr>
-      </w:r>
-    </w:p>
-    <w:p>
-      <w:pPr>
-        <w:pStyle w:val="Normal"/>
-        <w:rPr>
-          <w:lang w:val="es-ES"/>
-        </w:rPr>
-      </w:pPr>
-      <w:r>
-        <w:rPr>
-          <w:lang w:val="es-ES"/>
-        </w:rPr>
-        <w:t>A finales de los años 80</w:t>
-        <w:tab/>
+      <w:bookmarkEnd w:id="10"/>
+    </w:p>
+    <w:p>
+      <w:pPr>
+        <w:pStyle w:val="Normal"/>
+        <w:rPr>
+          <w:lang w:val="es-ES"/>
+        </w:rPr>
+      </w:pPr>
+      <w:r>
+        <w:rPr>
+          <w:lang w:val="es-ES"/>
+        </w:rPr>
+      </w:r>
+    </w:p>
+    <w:p>
+      <w:pPr>
+        <w:pStyle w:val="Normal"/>
+        <w:rPr/>
+      </w:pPr>
+      <w:r>
+        <w:rPr>
+          <w:lang w:val="es-ES"/>
+        </w:rPr>
+        <w:t xml:space="preserve">Los modelos basados en reglas, como ELIZA, fueron bastante comunes durante </w:t>
+      </w:r>
+      <w:r>
+        <w:rPr>
+          <w:rFonts w:eastAsia="Calibri" w:cs=""/>
+          <w:color w:val="000000" w:themeColor="text1"/>
+          <w:kern w:val="0"/>
+          <w:sz w:val="24"/>
+          <w:szCs w:val="24"/>
+          <w:lang w:val="es-ES" w:eastAsia="en-US" w:bidi="ar-SA"/>
+        </w:rPr>
+        <w:t>varios</w:t>
+      </w:r>
+      <w:r>
+        <w:rPr>
+          <w:lang w:val="es-ES"/>
+        </w:rPr>
+        <w:t xml:space="preserve"> años. Sin embargo, la generalización de este tipo de modelos era una tarea realmente compleja, debido a que muchas de estas reglas se asignaban basado en un contexto especifico, por lo que si se quería llevar este tipo de programas a contextos diferentes, </w:t>
+      </w:r>
+      <w:r>
+        <w:rPr>
+          <w:color w:val="000000" w:themeColor="text1"/>
+          <w:lang w:val="es-ES"/>
+        </w:rPr>
+        <w:t>fallaban drasticamente.</w:t>
+      </w:r>
+      <w:r>
+        <w:rPr>
+          <w:lang w:val="es-ES"/>
+        </w:rPr>
+        <w:t xml:space="preserve"> A finales de los años 80 </w:t>
+      </w:r>
+      <w:r>
+        <w:rPr>
+          <w:lang w:val="es-ES"/>
+        </w:rPr>
+        <w:t xml:space="preserve">y durante la decada </w:t>
+      </w:r>
+      <w:r>
+        <w:rPr>
+          <w:rFonts w:eastAsia="Calibri" w:cs=""/>
+          <w:color w:val="000000" w:themeColor="text1"/>
+          <w:kern w:val="0"/>
+          <w:sz w:val="24"/>
+          <w:szCs w:val="24"/>
+          <w:lang w:val="es-ES" w:eastAsia="en-US" w:bidi="ar-SA"/>
+        </w:rPr>
+        <w:t>de los 90</w:t>
+      </w:r>
+      <w:r>
+        <w:rPr>
+          <w:lang w:val="es-ES"/>
+        </w:rPr>
+        <w:t xml:space="preserve">, dado el continuo crecimiento en el poder de procesamiento de las computadoras de la epoca, el uso de algoritmos basados en estadistica </w:t>
+      </w:r>
+      <w:r>
+        <w:rPr>
+          <w:color w:val="000000" w:themeColor="text1"/>
+          <w:lang w:val="es-ES"/>
+        </w:rPr>
+        <w:t xml:space="preserve">para IA adquirio gran popularidad, y el campo del procesamiento de lenguaje no fue ajeno a este. </w:t>
+      </w:r>
+      <w:r>
+        <w:rPr>
+          <w:rFonts w:eastAsia="Calibri" w:cs=""/>
+          <w:color w:val="000000" w:themeColor="text1"/>
+          <w:kern w:val="0"/>
+          <w:sz w:val="24"/>
+          <w:szCs w:val="24"/>
+          <w:lang w:val="es-ES" w:eastAsia="en-US" w:bidi="ar-SA"/>
+        </w:rPr>
+        <w:t>Uno de los algoritmos mas populares fue el de Caden</w:t>
       </w:r>
     </w:p>
     <w:p>
@@ -1701,14 +1660,14 @@
           <w:lang w:val="es-ES"/>
         </w:rPr>
       </w:pPr>
-      <w:bookmarkStart w:id="8" w:name="_Toc43495483"/>
+      <w:bookmarkStart w:id="11" w:name="_Toc43495483"/>
       <w:r>
         <w:rPr>
           <w:lang w:val="es-ES"/>
         </w:rPr>
         <w:t>Redes Neuronales</w:t>
       </w:r>
-      <w:bookmarkEnd w:id="8"/>
+      <w:bookmarkEnd w:id="11"/>
     </w:p>
     <w:p>
       <w:pPr>
@@ -1743,14 +1702,14 @@
           <w:lang w:val="es-ES"/>
         </w:rPr>
       </w:pPr>
-      <w:bookmarkStart w:id="9" w:name="_Toc43495484"/>
+      <w:bookmarkStart w:id="12" w:name="_Toc43495484"/>
       <w:r>
         <w:rPr>
           <w:lang w:val="es-ES"/>
         </w:rPr>
         <w:t>Referencias</w:t>
       </w:r>
-      <w:bookmarkEnd w:id="9"/>
+      <w:bookmarkEnd w:id="12"/>
     </w:p>
     <w:p>
       <w:pPr>
@@ -1771,7 +1730,7 @@
         <w:rPr/>
         <w:fldChar w:fldCharType="separate"/>
       </w:r>
-      <w:bookmarkStart w:id="10" w:name="Bookmark3"/>
+      <w:bookmarkStart w:id="13" w:name="Bookmark4"/>
       <w:r>
         <w:rPr/>
       </w:r>
@@ -1779,7 +1738,14 @@
         <w:rPr>
           <w:rFonts w:cs="Times New Roman"/>
         </w:rPr>
-        <w:t>[1]</w:t>
+        <w:t>[</w:t>
+      </w:r>
+      <w:bookmarkStart w:id="14" w:name="Bookmark31"/>
+      <w:r>
+        <w:rPr>
+          <w:rFonts w:cs="Times New Roman"/>
+        </w:rPr>
+        <w:t>1]</w:t>
         <w:tab/>
         <w:t xml:space="preserve">J. Benesty, M. M. Sondhi, and Y. A. Huang, “Introduction to Speech Processing,” in </w:t>
       </w:r>
@@ -1798,17 +1764,14 @@
         <w:t>, Springer, 2008, pp. 1–4.</w:t>
       </w:r>
       <w:r>
-        <w:rPr>
-          <w:rFonts w:cs="Times New Roman"/>
-        </w:rPr>
-      </w:r>
-      <w:r>
-        <w:rPr>
-          <w:rFonts w:cs="Times New Roman"/>
-        </w:rPr>
+        <w:rPr/>
+      </w:r>
+      <w:r>
+        <w:rPr/>
         <w:fldChar w:fldCharType="end"/>
       </w:r>
-      <w:bookmarkEnd w:id="10"/>
+      <w:bookmarkEnd w:id="13"/>
+      <w:bookmarkEnd w:id="14"/>
     </w:p>
     <w:p>
       <w:pPr>
@@ -2017,6 +1980,7 @@
       </w:pPr>
       <w:rPr>
         <w:rFonts w:ascii="Symbol" w:hAnsi="Symbol" w:cs="Symbol" w:hint="default"/>
+        <w:rFonts w:cs="Symbol"/>
       </w:rPr>
     </w:lvl>
     <w:lvl w:ilvl="1">
@@ -2042,6 +2006,7 @@
       </w:pPr>
       <w:rPr>
         <w:rFonts w:ascii="Wingdings" w:hAnsi="Wingdings" w:cs="Wingdings" w:hint="default"/>
+        <w:rFonts w:cs="Wingdings"/>
       </w:rPr>
     </w:lvl>
     <w:lvl w:ilvl="3">
@@ -2054,6 +2019,7 @@
       </w:pPr>
       <w:rPr>
         <w:rFonts w:ascii="Symbol" w:hAnsi="Symbol" w:cs="Symbol" w:hint="default"/>
+        <w:rFonts w:cs="Symbol"/>
       </w:rPr>
     </w:lvl>
     <w:lvl w:ilvl="4">
@@ -2079,6 +2045,7 @@
       </w:pPr>
       <w:rPr>
         <w:rFonts w:ascii="Wingdings" w:hAnsi="Wingdings" w:cs="Wingdings" w:hint="default"/>
+        <w:rFonts w:cs="Wingdings"/>
       </w:rPr>
     </w:lvl>
     <w:lvl w:ilvl="6">
@@ -2091,6 +2058,7 @@
       </w:pPr>
       <w:rPr>
         <w:rFonts w:ascii="Symbol" w:hAnsi="Symbol" w:cs="Symbol" w:hint="default"/>
+        <w:rFonts w:cs="Symbol"/>
       </w:rPr>
     </w:lvl>
     <w:lvl w:ilvl="7">
@@ -2116,6 +2084,7 @@
       </w:pPr>
       <w:rPr>
         <w:rFonts w:ascii="Wingdings" w:hAnsi="Wingdings" w:cs="Wingdings" w:hint="default"/>
+        <w:rFonts w:cs="Wingdings"/>
       </w:rPr>
     </w:lvl>
   </w:abstractNum>
@@ -2229,7 +2198,6 @@
     <w:rPrDefault>
       <w:rPr>
         <w:rFonts w:ascii="Calibri" w:hAnsi="Calibri" w:eastAsia="Calibri" w:cs="" w:asciiTheme="minorHAnsi" w:cstheme="minorBidi" w:eastAsiaTheme="minorHAnsi" w:hAnsiTheme="minorHAnsi"/>
-        <w:sz w:val="24"/>
         <w:szCs w:val="24"/>
         <w:lang w:val="en-GB" w:eastAsia="en-US" w:bidi="ar-SA"/>
       </w:rPr>

</xml_diff>